<commit_message>
littlesnail 17star 12fork, lanqiao 全国
</commit_message>
<xml_diff>
--- a/Resume_liushuai.docx
+++ b/Resume_liushuai.docx
@@ -935,7 +935,7 @@
         <w:rPr>
           <w:rFonts w:hint="eastAsia"/>
         </w:rPr>
-        <w:t>13</w:t>
+        <w:t>17</w:t>
       </w:r>
       <w:r>
         <w:rPr>
@@ -965,10 +965,8 @@
         <w:rPr>
           <w:rFonts w:hint="eastAsia"/>
         </w:rPr>
-        <w:t>10</w:t>
-      </w:r>
-      <w:bookmarkStart w:id="0" w:name="_GoBack"/>
-      <w:bookmarkEnd w:id="0"/>
+        <w:t>12</w:t>
+      </w:r>
       <w:r>
         <w:rPr>
           <w:rFonts w:hint="eastAsia"/>
@@ -1423,8 +1421,17 @@
           <w:rFonts w:hint="eastAsia"/>
           <w:b/>
         </w:rPr>
-        <w:t>2013.05</w:t>
-      </w:r>
+        <w:t>2013.0</w:t>
+      </w:r>
+      <w:r>
+        <w:rPr>
+          <w:rFonts w:hint="eastAsia"/>
+          <w:b/>
+        </w:rPr>
+        <w:t>7</w:t>
+      </w:r>
+      <w:bookmarkStart w:id="0" w:name="_GoBack"/>
+      <w:bookmarkEnd w:id="0"/>
       <w:r>
         <w:rPr>
           <w:rFonts w:hint="eastAsia"/>
@@ -1459,7 +1466,19 @@
         <w:rPr>
           <w:rFonts w:hint="eastAsia"/>
         </w:rPr>
-        <w:t>“蓝桥杯”软件大赛黑龙江省一等奖</w:t>
+        <w:t>“蓝桥杯”软件大赛</w:t>
+      </w:r>
+      <w:r>
+        <w:rPr>
+          <w:rFonts w:hint="eastAsia"/>
+        </w:rPr>
+        <w:t>全国二</w:t>
+      </w:r>
+      <w:r>
+        <w:rPr>
+          <w:rFonts w:hint="eastAsia"/>
+        </w:rPr>
+        <w:t>等奖</w:t>
       </w:r>
     </w:p>
     <w:p>
@@ -2014,7 +2033,13 @@
         <w:rPr>
           <w:rFonts w:hint="eastAsia"/>
         </w:rPr>
-        <w:t>000</w:t>
+        <w:t>5</w:t>
+      </w:r>
+      <w:r>
+        <w:rPr>
+          <w:rFonts w:hint="eastAsia"/>
+        </w:rPr>
+        <w:t>00</w:t>
       </w:r>
       <w:r>
         <w:rPr>

</xml_diff>

<commit_message>
-CSDN, score+1, finish lesheng
</commit_message>
<xml_diff>
--- a/Resume_liushuai.docx
+++ b/Resume_liushuai.docx
@@ -343,27 +343,32 @@
         <w:t>：</w:t>
       </w:r>
       <w:r>
-        <w:t>http://blog.csdn.net/liushuaikobe</w:t>
-      </w:r>
-      <w:r>
-        <w:rPr>
-          <w:rFonts w:hint="eastAsia"/>
-        </w:rPr>
-        <w:tab/>
-      </w:r>
-      <w:r>
-        <w:rPr>
-          <w:rFonts w:hint="eastAsia"/>
-        </w:rPr>
-        <w:tab/>
-      </w:r>
-      <w:r>
-        <w:rPr>
-          <w:rFonts w:hint="eastAsia"/>
-        </w:rPr>
-        <w:tab/>
-      </w:r>
-      <w:proofErr w:type="spellStart"/>
+        <w:t>http://liushuaikobe.github.io/</w:t>
+      </w:r>
+      <w:r>
+        <w:rPr>
+          <w:rFonts w:hint="eastAsia"/>
+        </w:rPr>
+        <w:tab/>
+      </w:r>
+      <w:r>
+        <w:rPr>
+          <w:rFonts w:hint="eastAsia"/>
+        </w:rPr>
+        <w:tab/>
+      </w:r>
+      <w:r>
+        <w:rPr>
+          <w:rFonts w:hint="eastAsia"/>
+        </w:rPr>
+        <w:tab/>
+      </w:r>
+      <w:r>
+        <w:rPr>
+          <w:rFonts w:hint="eastAsia"/>
+        </w:rPr>
+        <w:tab/>
+      </w:r>
       <w:r>
         <w:rPr>
           <w:rFonts w:hint="eastAsia"/>
@@ -371,7 +376,6 @@
         </w:rPr>
         <w:t>Github</w:t>
       </w:r>
-      <w:proofErr w:type="spellEnd"/>
       <w:r>
         <w:rPr>
           <w:rFonts w:hint="eastAsia"/>
@@ -638,14 +642,7 @@
           <w:rFonts w:hint="eastAsia"/>
           <w:b/>
         </w:rPr>
-        <w:t>现在</w:t>
-      </w:r>
-      <w:r>
-        <w:rPr>
-          <w:rFonts w:hint="eastAsia"/>
-          <w:b/>
-        </w:rPr>
-        <w:tab/>
+        <w:t>2013.06</w:t>
       </w:r>
       <w:r>
         <w:rPr>
@@ -745,7 +742,7 @@
         <w:rPr>
           <w:rFonts w:hint="eastAsia"/>
         </w:rPr>
-        <w:t>与客户沟通协调，目前仍在开发中</w:t>
+        <w:t>已交付使用</w:t>
       </w:r>
     </w:p>
     <w:p>
@@ -839,19 +836,11 @@
         <w:ind w:firstLineChars="0"/>
         <w:jc w:val="left"/>
       </w:pPr>
-      <w:proofErr w:type="spellStart"/>
-      <w:r>
-        <w:rPr>
-          <w:rFonts w:hint="eastAsia"/>
-        </w:rPr>
-        <w:t>Django</w:t>
-      </w:r>
-      <w:proofErr w:type="spellEnd"/>
-      <w:r>
-        <w:rPr>
-          <w:rFonts w:hint="eastAsia"/>
-        </w:rPr>
-        <w:t xml:space="preserve"> + </w:t>
+      <w:r>
+        <w:rPr>
+          <w:rFonts w:hint="eastAsia"/>
+        </w:rPr>
+        <w:t xml:space="preserve">Django + </w:t>
       </w:r>
       <w:r>
         <w:rPr>
@@ -917,14 +906,12 @@
         <w:ind w:firstLineChars="0"/>
         <w:jc w:val="left"/>
       </w:pPr>
-      <w:proofErr w:type="spellStart"/>
       <w:r>
         <w:rPr>
           <w:rFonts w:hint="eastAsia"/>
         </w:rPr>
         <w:t>Github</w:t>
       </w:r>
-      <w:proofErr w:type="spellEnd"/>
       <w:r>
         <w:rPr>
           <w:rFonts w:hint="eastAsia"/>
@@ -935,7 +922,7 @@
         <w:rPr>
           <w:rFonts w:hint="eastAsia"/>
         </w:rPr>
-        <w:t>17</w:t>
+        <w:t>16</w:t>
       </w:r>
       <w:r>
         <w:rPr>
@@ -965,7 +952,7 @@
         <w:rPr>
           <w:rFonts w:hint="eastAsia"/>
         </w:rPr>
-        <w:t>12</w:t>
+        <w:t>13</w:t>
       </w:r>
       <w:r>
         <w:rPr>
@@ -1430,8 +1417,6 @@
         </w:rPr>
         <w:t>7</w:t>
       </w:r>
-      <w:bookmarkStart w:id="0" w:name="_GoBack"/>
-      <w:bookmarkEnd w:id="0"/>
       <w:r>
         <w:rPr>
           <w:rFonts w:hint="eastAsia"/>
@@ -1973,7 +1958,15 @@
         <w:rPr>
           <w:rFonts w:hint="eastAsia"/>
         </w:rPr>
-        <w:t>15/136</w:t>
+        <w:t>14</w:t>
+      </w:r>
+      <w:bookmarkStart w:id="0" w:name="_GoBack"/>
+      <w:bookmarkEnd w:id="0"/>
+      <w:r>
+        <w:rPr>
+          <w:rFonts w:hint="eastAsia"/>
+        </w:rPr>
+        <w:t>/136</w:t>
       </w:r>
       <w:r>
         <w:rPr>
@@ -1997,69 +1990,8 @@
         <w:rPr>
           <w:rFonts w:hint="eastAsia"/>
         </w:rPr>
-        <w:t>，在</w:t>
-      </w:r>
-      <w:r>
-        <w:rPr>
-          <w:rFonts w:hint="eastAsia"/>
-        </w:rPr>
-        <w:t>CSDN</w:t>
-      </w:r>
-      <w:r>
-        <w:rPr>
-          <w:rFonts w:hint="eastAsia"/>
-        </w:rPr>
-        <w:t>的</w:t>
-      </w:r>
-      <w:r>
-        <w:rPr>
-          <w:rFonts w:hint="eastAsia"/>
-        </w:rPr>
-        <w:t>blog</w:t>
-      </w:r>
-      <w:r>
-        <w:rPr>
-          <w:rFonts w:hint="eastAsia"/>
-        </w:rPr>
-        <w:t>访问量</w:t>
-      </w:r>
-      <w:r>
-        <w:rPr>
-          <w:rFonts w:hint="eastAsia"/>
-        </w:rPr>
-        <w:t>5</w:t>
-      </w:r>
-      <w:r>
-        <w:rPr>
-          <w:rFonts w:hint="eastAsia"/>
-        </w:rPr>
-        <w:t>5</w:t>
-      </w:r>
-      <w:r>
-        <w:rPr>
-          <w:rFonts w:hint="eastAsia"/>
-        </w:rPr>
-        <w:t>00</w:t>
-      </w:r>
-      <w:r>
-        <w:rPr>
-          <w:rFonts w:hint="eastAsia"/>
-        </w:rPr>
-        <w:t>0</w:t>
-      </w:r>
-      <w:r>
-        <w:rPr>
-          <w:rFonts w:hint="eastAsia"/>
-        </w:rPr>
-        <w:t>+</w:t>
-      </w:r>
-      <w:r>
-        <w:rPr>
-          <w:rFonts w:hint="eastAsia"/>
-        </w:rPr>
         <w:t>，</w:t>
       </w:r>
-      <w:proofErr w:type="spellStart"/>
       <w:r>
         <w:rPr>
           <w:rFonts w:hint="eastAsia"/>
@@ -2072,7 +2004,6 @@
         </w:rPr>
         <w:t>ithub</w:t>
       </w:r>
-      <w:proofErr w:type="spellEnd"/>
       <w:r>
         <w:rPr>
           <w:rFonts w:hint="eastAsia"/>
@@ -2101,7 +2032,13 @@
         <w:rPr>
           <w:rFonts w:hint="eastAsia"/>
         </w:rPr>
-        <w:t>geek</w:t>
+        <w:t>G</w:t>
+      </w:r>
+      <w:r>
+        <w:rPr>
+          <w:rFonts w:hint="eastAsia"/>
+        </w:rPr>
+        <w:t>eek</w:t>
       </w:r>
       <w:r>
         <w:rPr>

</xml_diff>